<commit_message>
project team added shapes
</commit_message>
<xml_diff>
--- a/Todo.docx
+++ b/Todo.docx
@@ -646,20 +646,31 @@
         <w:pStyle w:val="NoSpacing"/>
         <w:spacing w:line="276" w:lineRule="auto"/>
         <w:rPr>
+          <w:sz w:val="28"/>
+          <w:szCs w:val="28"/>
+          <w:lang w:eastAsia="en-IN"/>
+        </w:rPr>
+      </w:pPr>
+      <w:r>
+        <w:rPr>
+          <w:sz w:val="28"/>
+          <w:szCs w:val="28"/>
+          <w:lang w:eastAsia="en-IN"/>
+        </w:rPr>
+        <w:lastRenderedPageBreak/>
+        <w:t>Adding some contents to perform the checkout command.</w:t>
+      </w:r>
+    </w:p>
+    <w:p>
+      <w:pPr>
+        <w:pStyle w:val="NoSpacing"/>
+        <w:spacing w:line="276" w:lineRule="auto"/>
+        <w:rPr>
           <w:sz w:val="24"/>
           <w:szCs w:val="24"/>
           <w:lang w:eastAsia="en-IN"/>
         </w:rPr>
       </w:pPr>
-      <w:r>
-        <w:rPr>
-          <w:sz w:val="28"/>
-          <w:szCs w:val="28"/>
-          <w:lang w:eastAsia="en-IN"/>
-        </w:rPr>
-        <w:lastRenderedPageBreak/>
-        <w:t>Adding some contents to perform the checkout command.</w:t>
-      </w:r>
     </w:p>
     <w:p>
       <w:pPr>
@@ -681,6 +692,152 @@
           <w:szCs w:val="28"/>
         </w:rPr>
       </w:pPr>
+      <w:r>
+        <w:rPr>
+          <w:b/>
+          <w:bCs/>
+          <w:noProof/>
+          <w:sz w:val="28"/>
+          <w:szCs w:val="28"/>
+        </w:rPr>
+        <mc:AlternateContent>
+          <mc:Choice Requires="wps">
+            <w:drawing>
+              <wp:anchor distT="0" distB="0" distL="114300" distR="114300" simplePos="0" relativeHeight="251660288" behindDoc="0" locked="0" layoutInCell="1" allowOverlap="1" wp14:anchorId="28809C5F" wp14:editId="50057839">
+                <wp:simplePos x="0" y="0"/>
+                <wp:positionH relativeFrom="column">
+                  <wp:posOffset>4191000</wp:posOffset>
+                </wp:positionH>
+                <wp:positionV relativeFrom="paragraph">
+                  <wp:posOffset>325120</wp:posOffset>
+                </wp:positionV>
+                <wp:extent cx="1790700" cy="2095500"/>
+                <wp:effectExtent l="0" t="0" r="19050" b="19050"/>
+                <wp:wrapNone/>
+                <wp:docPr id="2" name="Oval 2"/>
+                <wp:cNvGraphicFramePr/>
+                <a:graphic xmlns:a="http://schemas.openxmlformats.org/drawingml/2006/main">
+                  <a:graphicData uri="http://schemas.microsoft.com/office/word/2010/wordprocessingShape">
+                    <wps:wsp>
+                      <wps:cNvSpPr/>
+                      <wps:spPr>
+                        <a:xfrm>
+                          <a:off x="0" y="0"/>
+                          <a:ext cx="1790700" cy="2095500"/>
+                        </a:xfrm>
+                        <a:prstGeom prst="ellipse">
+                          <a:avLst/>
+                        </a:prstGeom>
+                      </wps:spPr>
+                      <wps:style>
+                        <a:lnRef idx="2">
+                          <a:schemeClr val="accent1">
+                            <a:shade val="50000"/>
+                          </a:schemeClr>
+                        </a:lnRef>
+                        <a:fillRef idx="1">
+                          <a:schemeClr val="accent1"/>
+                        </a:fillRef>
+                        <a:effectRef idx="0">
+                          <a:schemeClr val="accent1"/>
+                        </a:effectRef>
+                        <a:fontRef idx="minor">
+                          <a:schemeClr val="lt1"/>
+                        </a:fontRef>
+                      </wps:style>
+                      <wps:bodyPr rot="0" spcFirstLastPara="0" vertOverflow="overflow" horzOverflow="overflow" vert="horz" wrap="square" lIns="91440" tIns="45720" rIns="91440" bIns="45720" numCol="1" spcCol="0" rtlCol="0" fromWordArt="0" anchor="ctr" anchorCtr="0" forceAA="0" compatLnSpc="1">
+                        <a:prstTxWarp prst="textNoShape">
+                          <a:avLst/>
+                        </a:prstTxWarp>
+                        <a:noAutofit/>
+                      </wps:bodyPr>
+                    </wps:wsp>
+                  </a:graphicData>
+                </a:graphic>
+              </wp:anchor>
+            </w:drawing>
+          </mc:Choice>
+          <mc:Fallback>
+            <w:pict>
+              <v:oval w14:anchorId="22952F3C" id="Oval 2" o:spid="_x0000_s1026" style="position:absolute;margin-left:330pt;margin-top:25.6pt;width:141pt;height:165pt;z-index:251660288;visibility:visible;mso-wrap-style:square;mso-wrap-distance-left:9pt;mso-wrap-distance-top:0;mso-wrap-distance-right:9pt;mso-wrap-distance-bottom:0;mso-position-horizontal:absolute;mso-position-horizontal-relative:text;mso-position-vertical:absolute;mso-position-vertical-relative:text;v-text-anchor:middle" o:gfxdata="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" fillcolor="#4472c4 [3204]" strokecolor="#1f3763 [1604]" strokeweight="1pt">
+                <v:stroke joinstyle="miter"/>
+              </v:oval>
+            </w:pict>
+          </mc:Fallback>
+        </mc:AlternateContent>
+      </w:r>
+      <w:r>
+        <w:rPr>
+          <w:b/>
+          <w:bCs/>
+          <w:noProof/>
+          <w:sz w:val="28"/>
+          <w:szCs w:val="28"/>
+        </w:rPr>
+        <mc:AlternateContent>
+          <mc:Choice Requires="wps">
+            <w:drawing>
+              <wp:anchor distT="0" distB="0" distL="114300" distR="114300" simplePos="0" relativeHeight="251659264" behindDoc="0" locked="0" layoutInCell="1" allowOverlap="1" wp14:anchorId="2DC4A10E" wp14:editId="5D3AA146">
+                <wp:simplePos x="0" y="0"/>
+                <wp:positionH relativeFrom="column">
+                  <wp:posOffset>-19050</wp:posOffset>
+                </wp:positionH>
+                <wp:positionV relativeFrom="paragraph">
+                  <wp:posOffset>229870</wp:posOffset>
+                </wp:positionV>
+                <wp:extent cx="3200400" cy="2419350"/>
+                <wp:effectExtent l="0" t="0" r="19050" b="19050"/>
+                <wp:wrapNone/>
+                <wp:docPr id="1" name="Rectangle 1"/>
+                <wp:cNvGraphicFramePr/>
+                <a:graphic xmlns:a="http://schemas.openxmlformats.org/drawingml/2006/main">
+                  <a:graphicData uri="http://schemas.microsoft.com/office/word/2010/wordprocessingShape">
+                    <wps:wsp>
+                      <wps:cNvSpPr/>
+                      <wps:spPr>
+                        <a:xfrm>
+                          <a:off x="0" y="0"/>
+                          <a:ext cx="3200400" cy="2419350"/>
+                        </a:xfrm>
+                        <a:prstGeom prst="rect">
+                          <a:avLst/>
+                        </a:prstGeom>
+                      </wps:spPr>
+                      <wps:style>
+                        <a:lnRef idx="2">
+                          <a:schemeClr val="accent1">
+                            <a:shade val="50000"/>
+                          </a:schemeClr>
+                        </a:lnRef>
+                        <a:fillRef idx="1">
+                          <a:schemeClr val="accent1"/>
+                        </a:fillRef>
+                        <a:effectRef idx="0">
+                          <a:schemeClr val="accent1"/>
+                        </a:effectRef>
+                        <a:fontRef idx="minor">
+                          <a:schemeClr val="lt1"/>
+                        </a:fontRef>
+                      </wps:style>
+                      <wps:bodyPr rot="0" spcFirstLastPara="0" vertOverflow="overflow" horzOverflow="overflow" vert="horz" wrap="square" lIns="91440" tIns="45720" rIns="91440" bIns="45720" numCol="1" spcCol="0" rtlCol="0" fromWordArt="0" anchor="ctr" anchorCtr="0" forceAA="0" compatLnSpc="1">
+                        <a:prstTxWarp prst="textNoShape">
+                          <a:avLst/>
+                        </a:prstTxWarp>
+                        <a:noAutofit/>
+                      </wps:bodyPr>
+                    </wps:wsp>
+                  </a:graphicData>
+                </a:graphic>
+              </wp:anchor>
+            </w:drawing>
+          </mc:Choice>
+          <mc:Fallback>
+            <w:pict>
+              <v:rect w14:anchorId="1CA2F15F" id="Rectangle 1" o:spid="_x0000_s1026" style="position:absolute;margin-left:-1.5pt;margin-top:18.1pt;width:252pt;height:190.5pt;z-index:251659264;visibility:visible;mso-wrap-style:square;mso-wrap-distance-left:9pt;mso-wrap-distance-top:0;mso-wrap-distance-right:9pt;mso-wrap-distance-bottom:0;mso-position-horizontal:absolute;mso-position-horizontal-relative:text;mso-position-vertical:absolute;mso-position-vertical-relative:text;v-text-anchor:middle" o:gfxdata="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" fillcolor="#4472c4 [3204]" strokecolor="#1f3763 [1604]" strokeweight="1pt"/>
+            </w:pict>
+          </mc:Fallback>
+        </mc:AlternateContent>
+      </w:r>
     </w:p>
     <w:sectPr>
       <w:pgSz w:w="11906" w:h="16838"/>

</xml_diff>